<commit_message>
Added an Environment tutorial
Get familiar with the code!
</commit_message>
<xml_diff>
--- a/FBLA API Documentation.docx
+++ b/FBLA API Documentation.docx
@@ -458,6 +458,24 @@
         <w:rPr>
           <w:rFonts w:ascii="Rockwell" w:hAnsi="Rockwell"/>
         </w:rPr>
+        <w:t>public environmentSetVariablesEnabled:Boolean – specifies if environment can change entity variables</w:t>
+      </w:r>
+    </w:p>
+    <w:p>
+      <w:pPr>
+        <w:pStyle w:val="ListParagraph"/>
+        <w:numPr>
+          <w:ilvl w:val="1"/>
+          <w:numId w:val="2"/>
+        </w:numPr>
+        <w:rPr>
+          <w:rFonts w:ascii="Rockwell" w:hAnsi="Rockwell"/>
+        </w:rPr>
+      </w:pPr>
+      <w:r>
+        <w:rPr>
+          <w:rFonts w:ascii="Rockwell" w:hAnsi="Rockwell"/>
+        </w:rPr>
         <w:t>function en</w:t>
       </w:r>
       <w:r>
@@ -579,7 +597,6 @@
         <w:rPr>
           <w:rFonts w:ascii="Rockwell" w:hAnsi="Rockwell"/>
         </w:rPr>
-        <w:lastRenderedPageBreak/>
         <w:t>Instructions:</w:t>
       </w:r>
     </w:p>
@@ -682,7 +699,6 @@
           <w:numId w:val="3"/>
         </w:numPr>
         <w:rPr>
-          <w:rStyle w:val="Normal"/>
           <w:rFonts w:ascii="Rockwell" w:hAnsi="Rockwell"/>
         </w:rPr>
       </w:pPr>
@@ -819,7 +835,6 @@
       </w:r>
       <w:r>
         <w:rPr>
-          <w:rStyle w:val="Normal"/>
           <w:rFonts w:ascii="Times New Roman" w:eastAsia="Times New Roman" w:hAnsi="Times New Roman" w:cs="Times New Roman"/>
           <w:snapToGrid w:val="0"/>
           <w:color w:val="000000"/>
@@ -849,6 +864,7 @@
         <w:rPr>
           <w:rFonts w:ascii="Rockwell" w:hAnsi="Rockwell"/>
         </w:rPr>
+        <w:lastRenderedPageBreak/>
         <w:t>Press the pencil button and it should take you to a code editor screen</w:t>
       </w:r>
       <w:r>
@@ -875,7 +891,6 @@
           <w:noProof/>
           <w:lang w:eastAsia="zh-CN"/>
         </w:rPr>
-        <w:lastRenderedPageBreak/>
         <w:drawing>
           <wp:anchor distT="0" distB="0" distL="114300" distR="114300" simplePos="0" relativeHeight="251661312" behindDoc="0" locked="0" layoutInCell="1" allowOverlap="1" wp14:anchorId="32D8A605" wp14:editId="48869C1E">
             <wp:simplePos x="0" y="0"/>
@@ -954,7 +969,6 @@
           <w:numId w:val="3"/>
         </w:numPr>
         <w:rPr>
-          <w:rStyle w:val="Normal"/>
           <w:rFonts w:ascii="Rockwell" w:hAnsi="Rockwell"/>
         </w:rPr>
       </w:pPr>
@@ -1029,7 +1043,6 @@
       </w:r>
       <w:r>
         <w:rPr>
-          <w:rStyle w:val="Normal"/>
           <w:rFonts w:ascii="Times New Roman" w:eastAsia="Times New Roman" w:hAnsi="Times New Roman" w:cs="Times New Roman"/>
           <w:snapToGrid w:val="0"/>
           <w:color w:val="000000"/>
@@ -1052,13 +1065,11 @@
           <w:numId w:val="3"/>
         </w:numPr>
         <w:rPr>
-          <w:rStyle w:val="Normal"/>
-          <w:rFonts w:ascii="Rockwell" w:hAnsi="Rockwell"/>
-        </w:rPr>
-      </w:pPr>
-      <w:r>
-        <w:rPr>
-          <w:rStyle w:val="Normal"/>
+          <w:rFonts w:ascii="Rockwell" w:hAnsi="Rockwell"/>
+        </w:rPr>
+      </w:pPr>
+      <w:r>
+        <w:rPr>
           <w:rFonts w:ascii="Rockwell" w:hAnsi="Rockwell"/>
         </w:rPr>
         <w:t>Finally, go to frame actions and type the following line:</w:t>
@@ -1072,13 +1083,11 @@
           <w:numId w:val="3"/>
         </w:numPr>
         <w:rPr>
-          <w:rStyle w:val="Normal"/>
-          <w:rFonts w:ascii="Rockwell" w:hAnsi="Rockwell"/>
-        </w:rPr>
-      </w:pPr>
-      <w:r>
-        <w:rPr>
-          <w:rStyle w:val="Normal"/>
+          <w:rFonts w:ascii="Rockwell" w:hAnsi="Rockwell"/>
+        </w:rPr>
+      </w:pPr>
+      <w:r>
+        <w:rPr>
           <w:rFonts w:ascii="Rockwell" w:hAnsi="Rockwell"/>
         </w:rPr>
         <w:t>Ball1.addEventListener(Event.ENTER_FRAME, bindEnterFrame);</w:t>
@@ -1107,8 +1116,220 @@
         </w:rPr>
         <w:t xml:space="preserve"> to improve movement with arrow keys/mouse.</w:t>
       </w:r>
+    </w:p>
+    <w:p/>
+    <w:p/>
+    <w:p/>
+    <w:p/>
+    <w:p/>
+    <w:p/>
+    <w:p/>
+    <w:p/>
+    <w:p/>
+    <w:p/>
+    <w:p/>
+    <w:p/>
+    <w:p/>
+    <w:p>
+      <w:pPr>
+        <w:rPr>
+          <w:rFonts w:ascii="Rockwell" w:hAnsi="Rockwell"/>
+        </w:rPr>
+      </w:pPr>
+      <w:r>
+        <w:rPr>
+          <w:rFonts w:ascii="Rockwell" w:hAnsi="Rockwell"/>
+        </w:rPr>
+        <w:lastRenderedPageBreak/>
+        <w:t>Environment Base Class:</w:t>
+      </w:r>
+    </w:p>
+    <w:p>
+      <w:pPr>
+        <w:rPr>
+          <w:rFonts w:ascii="Rockwell" w:hAnsi="Rockwell"/>
+        </w:rPr>
+      </w:pPr>
+    </w:p>
+    <w:p>
+      <w:pPr>
+        <w:rPr>
+          <w:rFonts w:ascii="Rockwell" w:hAnsi="Rockwell"/>
+        </w:rPr>
+      </w:pPr>
+      <w:r>
+        <w:rPr>
+          <w:rFonts w:ascii="Rockwell" w:hAnsi="Rockwell"/>
+        </w:rPr>
+        <w:t>The environment base class consists of everything that</w:t>
+      </w:r>
+      <w:r>
+        <w:rPr>
+          <w:rFonts w:ascii="Rockwell" w:hAnsi="Rockwell"/>
+        </w:rPr>
+        <w:t xml:space="preserve"> interacts with the Entity class.</w:t>
+      </w:r>
+      <w:r>
+        <w:rPr>
+          <w:rFonts w:ascii="Rockwell" w:hAnsi="Rockwell"/>
+        </w:rPr>
+        <w:t xml:space="preserve"> Through the setVariables(ett:Entity) function, the environment can set any of the public entity variables.</w:t>
+      </w:r>
+    </w:p>
+    <w:p>
+      <w:pPr>
+        <w:rPr>
+          <w:rFonts w:ascii="Rockwell" w:hAnsi="Rockwell"/>
+        </w:rPr>
+      </w:pPr>
+    </w:p>
+    <w:p>
+      <w:pPr>
+        <w:rPr>
+          <w:rFonts w:ascii="Rockwell" w:hAnsi="Rockwell"/>
+        </w:rPr>
+      </w:pPr>
+      <w:r>
+        <w:rPr>
+          <w:rFonts w:ascii="Rockwell" w:hAnsi="Rockwell"/>
+        </w:rPr>
+        <w:t>Example:</w:t>
+      </w:r>
+    </w:p>
+    <w:p>
+      <w:pPr>
+        <w:rPr>
+          <w:rFonts w:ascii="Rockwell" w:hAnsi="Rockwell"/>
+        </w:rPr>
+      </w:pPr>
+    </w:p>
+    <w:p>
+      <w:pPr>
+        <w:rPr>
+          <w:rFonts w:ascii="Rockwell" w:hAnsi="Rockwell"/>
+        </w:rPr>
+      </w:pPr>
+      <w:r>
+        <w:rPr>
+          <w:rFonts w:ascii="Rockwell" w:hAnsi="Rockwell"/>
+        </w:rPr>
+        <w:t>The “ice” class:</w:t>
+      </w:r>
+    </w:p>
+    <w:p>
+      <w:pPr>
+        <w:pStyle w:val="ListParagraph"/>
+        <w:numPr>
+          <w:ilvl w:val="0"/>
+          <w:numId w:val="4"/>
+        </w:numPr>
+        <w:rPr>
+          <w:rFonts w:ascii="Rockwell" w:hAnsi="Rockwell"/>
+        </w:rPr>
+      </w:pPr>
+      <w:r>
+        <w:rPr>
+          <w:rFonts w:ascii="Rockwell" w:hAnsi="Rockwell"/>
+        </w:rPr>
+        <w:t>ice has no friction and doesn't bounce, so frictionEnabled and bounceEnabled are both false</w:t>
+      </w:r>
+    </w:p>
+    <w:p>
+      <w:pPr>
+        <w:pStyle w:val="ListParagraph"/>
+        <w:numPr>
+          <w:ilvl w:val="0"/>
+          <w:numId w:val="4"/>
+        </w:numPr>
+        <w:rPr>
+          <w:rFonts w:ascii="Rockwell" w:hAnsi="Rockwell"/>
+        </w:rPr>
+      </w:pPr>
+      <w:r>
+        <w:rPr>
+          <w:rFonts w:ascii="Rockwell" w:hAnsi="Rockwell"/>
+        </w:rPr>
+        <w:t>ice is slippery so slidingEnabled = true and it has a high slideDecreaseMultiplier</w:t>
+      </w:r>
       <w:bookmarkStart w:id="0" w:name="_GoBack"/>
       <w:bookmarkEnd w:id="0"/>
+    </w:p>
+    <w:p>
+      <w:pPr>
+        <w:rPr>
+          <w:rFonts w:ascii="Rockwell" w:hAnsi="Rockwell"/>
+        </w:rPr>
+      </w:pPr>
+    </w:p>
+    <w:p>
+      <w:pPr>
+        <w:rPr>
+          <w:rFonts w:ascii="Rockwell" w:hAnsi="Rockwell"/>
+        </w:rPr>
+      </w:pPr>
+      <w:r>
+        <w:rPr>
+          <w:rFonts w:ascii="Rockwell" w:hAnsi="Rockwell"/>
+          <w:noProof/>
+          <w:lang w:eastAsia="zh-CN"/>
+        </w:rPr>
+        <w:drawing>
+          <wp:anchor distT="0" distB="0" distL="114300" distR="114300" simplePos="0" relativeHeight="251663360" behindDoc="0" locked="0" layoutInCell="1" allowOverlap="1" wp14:anchorId="0571C958" wp14:editId="0C06F168">
+            <wp:simplePos x="0" y="0"/>
+            <wp:positionH relativeFrom="column">
+              <wp:posOffset>0</wp:posOffset>
+            </wp:positionH>
+            <wp:positionV relativeFrom="paragraph">
+              <wp:posOffset>-3175</wp:posOffset>
+            </wp:positionV>
+            <wp:extent cx="5943600" cy="2686685"/>
+            <wp:effectExtent l="0" t="0" r="0" b="0"/>
+            <wp:wrapTopAndBottom/>
+            <wp:docPr id="6" name="Picture 6" descr="C:\Users\Yi\Desktop\Capture.PNG"/>
+            <wp:cNvGraphicFramePr>
+              <a:graphicFrameLocks xmlns:a="http://schemas.openxmlformats.org/drawingml/2006/main" noChangeAspect="1"/>
+            </wp:cNvGraphicFramePr>
+            <a:graphic xmlns:a="http://schemas.openxmlformats.org/drawingml/2006/main">
+              <a:graphicData uri="http://schemas.openxmlformats.org/drawingml/2006/picture">
+                <pic:pic xmlns:pic="http://schemas.openxmlformats.org/drawingml/2006/picture">
+                  <pic:nvPicPr>
+                    <pic:cNvPr id="0" name="Picture 1" descr="C:\Users\Yi\Desktop\Capture.PNG"/>
+                    <pic:cNvPicPr>
+                      <a:picLocks noChangeAspect="1" noChangeArrowheads="1"/>
+                    </pic:cNvPicPr>
+                  </pic:nvPicPr>
+                  <pic:blipFill>
+                    <a:blip r:embed="rId11">
+                      <a:extLst>
+                        <a:ext uri="{28A0092B-C50C-407E-A947-70E740481C1C}">
+                          <a14:useLocalDpi xmlns:a14="http://schemas.microsoft.com/office/drawing/2010/main" val="0"/>
+                        </a:ext>
+                      </a:extLst>
+                    </a:blip>
+                    <a:srcRect/>
+                    <a:stretch>
+                      <a:fillRect/>
+                    </a:stretch>
+                  </pic:blipFill>
+                  <pic:spPr bwMode="auto">
+                    <a:xfrm>
+                      <a:off x="0" y="0"/>
+                      <a:ext cx="5943600" cy="2686685"/>
+                    </a:xfrm>
+                    <a:prstGeom prst="rect">
+                      <a:avLst/>
+                    </a:prstGeom>
+                    <a:noFill/>
+                    <a:ln>
+                      <a:noFill/>
+                    </a:ln>
+                  </pic:spPr>
+                </pic:pic>
+              </a:graphicData>
+            </a:graphic>
+          </wp:anchor>
+        </w:drawing>
+      </w:r>
     </w:p>
     <w:sectPr>
       <w:pgSz w:w="12240" w:h="15840"/>
@@ -1123,6 +1344,119 @@
 <file path=word/numbering.xml><?xml version="1.0" encoding="utf-8"?>
 <w:numbering xmlns:wpc="http://schemas.microsoft.com/office/word/2010/wordprocessingCanvas" xmlns:mc="http://schemas.openxmlformats.org/markup-compatibility/2006" xmlns:o="urn:schemas-microsoft-com:office:office" xmlns:r="http://schemas.openxmlformats.org/officeDocument/2006/relationships" xmlns:m="http://schemas.openxmlformats.org/officeDocument/2006/math" xmlns:v="urn:schemas-microsoft-com:vml" xmlns:wp14="http://schemas.microsoft.com/office/word/2010/wordprocessingDrawing" xmlns:wp="http://schemas.openxmlformats.org/drawingml/2006/wordprocessingDrawing" xmlns:w10="urn:schemas-microsoft-com:office:word" xmlns:w="http://schemas.openxmlformats.org/wordprocessingml/2006/main" xmlns:w14="http://schemas.microsoft.com/office/word/2010/wordml" xmlns:w15="http://schemas.microsoft.com/office/word/2012/wordml" xmlns:wpg="http://schemas.microsoft.com/office/word/2010/wordprocessingGroup" xmlns:wpi="http://schemas.microsoft.com/office/word/2010/wordprocessingInk" xmlns:wne="http://schemas.microsoft.com/office/word/2006/wordml" xmlns:wps="http://schemas.microsoft.com/office/word/2010/wordprocessingShape" mc:Ignorable="w14 w15 wp14">
   <w:abstractNum w:abstractNumId="0">
+    <w:nsid w:val="2FF740C3"/>
+    <w:multiLevelType w:val="hybridMultilevel"/>
+    <w:tmpl w:val="84DEA496"/>
+    <w:lvl w:ilvl="0" w:tplc="04090001">
+      <w:start w:val="1"/>
+      <w:numFmt w:val="bullet"/>
+      <w:lvlText w:val=""/>
+      <w:lvlJc w:val="left"/>
+      <w:pPr>
+        <w:ind w:left="720" w:hanging="360"/>
+      </w:pPr>
+      <w:rPr>
+        <w:rFonts w:ascii="Symbol" w:hAnsi="Symbol" w:hint="default"/>
+      </w:rPr>
+    </w:lvl>
+    <w:lvl w:ilvl="1" w:tplc="04090003" w:tentative="1">
+      <w:start w:val="1"/>
+      <w:numFmt w:val="bullet"/>
+      <w:lvlText w:val="o"/>
+      <w:lvlJc w:val="left"/>
+      <w:pPr>
+        <w:ind w:left="1440" w:hanging="360"/>
+      </w:pPr>
+      <w:rPr>
+        <w:rFonts w:ascii="Courier New" w:hAnsi="Courier New" w:cs="Courier New" w:hint="default"/>
+      </w:rPr>
+    </w:lvl>
+    <w:lvl w:ilvl="2" w:tplc="04090005" w:tentative="1">
+      <w:start w:val="1"/>
+      <w:numFmt w:val="bullet"/>
+      <w:lvlText w:val=""/>
+      <w:lvlJc w:val="left"/>
+      <w:pPr>
+        <w:ind w:left="2160" w:hanging="360"/>
+      </w:pPr>
+      <w:rPr>
+        <w:rFonts w:ascii="Wingdings" w:hAnsi="Wingdings" w:hint="default"/>
+      </w:rPr>
+    </w:lvl>
+    <w:lvl w:ilvl="3" w:tplc="04090001" w:tentative="1">
+      <w:start w:val="1"/>
+      <w:numFmt w:val="bullet"/>
+      <w:lvlText w:val=""/>
+      <w:lvlJc w:val="left"/>
+      <w:pPr>
+        <w:ind w:left="2880" w:hanging="360"/>
+      </w:pPr>
+      <w:rPr>
+        <w:rFonts w:ascii="Symbol" w:hAnsi="Symbol" w:hint="default"/>
+      </w:rPr>
+    </w:lvl>
+    <w:lvl w:ilvl="4" w:tplc="04090003" w:tentative="1">
+      <w:start w:val="1"/>
+      <w:numFmt w:val="bullet"/>
+      <w:lvlText w:val="o"/>
+      <w:lvlJc w:val="left"/>
+      <w:pPr>
+        <w:ind w:left="3600" w:hanging="360"/>
+      </w:pPr>
+      <w:rPr>
+        <w:rFonts w:ascii="Courier New" w:hAnsi="Courier New" w:cs="Courier New" w:hint="default"/>
+      </w:rPr>
+    </w:lvl>
+    <w:lvl w:ilvl="5" w:tplc="04090005" w:tentative="1">
+      <w:start w:val="1"/>
+      <w:numFmt w:val="bullet"/>
+      <w:lvlText w:val=""/>
+      <w:lvlJc w:val="left"/>
+      <w:pPr>
+        <w:ind w:left="4320" w:hanging="360"/>
+      </w:pPr>
+      <w:rPr>
+        <w:rFonts w:ascii="Wingdings" w:hAnsi="Wingdings" w:hint="default"/>
+      </w:rPr>
+    </w:lvl>
+    <w:lvl w:ilvl="6" w:tplc="04090001" w:tentative="1">
+      <w:start w:val="1"/>
+      <w:numFmt w:val="bullet"/>
+      <w:lvlText w:val=""/>
+      <w:lvlJc w:val="left"/>
+      <w:pPr>
+        <w:ind w:left="5040" w:hanging="360"/>
+      </w:pPr>
+      <w:rPr>
+        <w:rFonts w:ascii="Symbol" w:hAnsi="Symbol" w:hint="default"/>
+      </w:rPr>
+    </w:lvl>
+    <w:lvl w:ilvl="7" w:tplc="04090003" w:tentative="1">
+      <w:start w:val="1"/>
+      <w:numFmt w:val="bullet"/>
+      <w:lvlText w:val="o"/>
+      <w:lvlJc w:val="left"/>
+      <w:pPr>
+        <w:ind w:left="5760" w:hanging="360"/>
+      </w:pPr>
+      <w:rPr>
+        <w:rFonts w:ascii="Courier New" w:hAnsi="Courier New" w:cs="Courier New" w:hint="default"/>
+      </w:rPr>
+    </w:lvl>
+    <w:lvl w:ilvl="8" w:tplc="04090005" w:tentative="1">
+      <w:start w:val="1"/>
+      <w:numFmt w:val="bullet"/>
+      <w:lvlText w:val=""/>
+      <w:lvlJc w:val="left"/>
+      <w:pPr>
+        <w:ind w:left="6480" w:hanging="360"/>
+      </w:pPr>
+      <w:rPr>
+        <w:rFonts w:ascii="Wingdings" w:hAnsi="Wingdings" w:hint="default"/>
+      </w:rPr>
+    </w:lvl>
+  </w:abstractNum>
+  <w:abstractNum w:abstractNumId="1">
     <w:nsid w:val="32FD3EEC"/>
     <w:multiLevelType w:val="hybridMultilevel"/>
     <w:tmpl w:val="4E326AB6"/>
@@ -1235,7 +1569,7 @@
       </w:rPr>
     </w:lvl>
   </w:abstractNum>
-  <w:abstractNum w:abstractNumId="1">
+  <w:abstractNum w:abstractNumId="2">
     <w:nsid w:val="3CB05B9E"/>
     <w:multiLevelType w:val="hybridMultilevel"/>
     <w:tmpl w:val="B5A29318"/>
@@ -1321,7 +1655,7 @@
       </w:pPr>
     </w:lvl>
   </w:abstractNum>
-  <w:abstractNum w:abstractNumId="2">
+  <w:abstractNum w:abstractNumId="3">
     <w:nsid w:val="52E8565B"/>
     <w:multiLevelType w:val="multilevel"/>
     <w:tmpl w:val="04090021"/>
@@ -1435,13 +1769,16 @@
     </w:lvl>
   </w:abstractNum>
   <w:num w:numId="1">
-    <w:abstractNumId w:val="0"/>
+    <w:abstractNumId w:val="1"/>
   </w:num>
   <w:num w:numId="2">
+    <w:abstractNumId w:val="3"/>
+  </w:num>
+  <w:num w:numId="3">
     <w:abstractNumId w:val="2"/>
   </w:num>
-  <w:num w:numId="3">
-    <w:abstractNumId w:val="1"/>
+  <w:num w:numId="4">
+    <w:abstractNumId w:val="0"/>
   </w:num>
 </w:numbering>
 </file>

</xml_diff>

<commit_message>
Did a lot of work implementing victors character
Still need to do y scrolling
</commit_message>
<xml_diff>
--- a/FBLA API Documentation.docx
+++ b/FBLA API Documentation.docx
@@ -136,11 +136,19 @@
           <w:rFonts w:ascii="Rockwell" w:hAnsi="Rockwell"/>
         </w:rPr>
       </w:pPr>
-      <w:r>
-        <w:rPr>
-          <w:rFonts w:ascii="Rockwell" w:hAnsi="Rockwell"/>
-        </w:rPr>
-        <w:t>gravityEnabled:Boolean – toggle gravity</w:t>
+      <w:proofErr w:type="spellStart"/>
+      <w:r>
+        <w:rPr>
+          <w:rFonts w:ascii="Rockwell" w:hAnsi="Rockwell"/>
+        </w:rPr>
+        <w:t>gravityEnabled:Boolean</w:t>
+      </w:r>
+      <w:proofErr w:type="spellEnd"/>
+      <w:r>
+        <w:rPr>
+          <w:rFonts w:ascii="Rockwell" w:hAnsi="Rockwell"/>
+        </w:rPr>
+        <w:t xml:space="preserve"> – toggle gravity</w:t>
       </w:r>
     </w:p>
     <w:p>
@@ -154,11 +162,19 @@
           <w:rFonts w:ascii="Rockwell" w:hAnsi="Rockwell"/>
         </w:rPr>
       </w:pPr>
-      <w:r>
-        <w:rPr>
-          <w:rFonts w:ascii="Rockwell" w:hAnsi="Rockwell"/>
-        </w:rPr>
-        <w:t>gravityBasePower:Number – Specifies gravity strength</w:t>
+      <w:proofErr w:type="spellStart"/>
+      <w:r>
+        <w:rPr>
+          <w:rFonts w:ascii="Rockwell" w:hAnsi="Rockwell"/>
+        </w:rPr>
+        <w:t>gravityBasePower:Number</w:t>
+      </w:r>
+      <w:proofErr w:type="spellEnd"/>
+      <w:r>
+        <w:rPr>
+          <w:rFonts w:ascii="Rockwell" w:hAnsi="Rockwell"/>
+        </w:rPr>
+        <w:t xml:space="preserve"> – Specifies gravity strength</w:t>
       </w:r>
     </w:p>
     <w:p>
@@ -172,11 +188,19 @@
           <w:rFonts w:ascii="Rockwell" w:hAnsi="Rockwell"/>
         </w:rPr>
       </w:pPr>
-      <w:r>
-        <w:rPr>
-          <w:rFonts w:ascii="Rockwell" w:hAnsi="Rockwell"/>
-        </w:rPr>
-        <w:t>gravityIncreaseMultiplier:Number – Specifies amount to increase gravity</w:t>
+      <w:proofErr w:type="spellStart"/>
+      <w:r>
+        <w:rPr>
+          <w:rFonts w:ascii="Rockwell" w:hAnsi="Rockwell"/>
+        </w:rPr>
+        <w:t>gravityIncreaseMultiplier:Number</w:t>
+      </w:r>
+      <w:proofErr w:type="spellEnd"/>
+      <w:r>
+        <w:rPr>
+          <w:rFonts w:ascii="Rockwell" w:hAnsi="Rockwell"/>
+        </w:rPr>
+        <w:t xml:space="preserve"> – Specifies amount to increase gravity</w:t>
       </w:r>
     </w:p>
     <w:p>
@@ -208,11 +232,19 @@
           <w:rFonts w:ascii="Rockwell" w:hAnsi="Rockwell"/>
         </w:rPr>
       </w:pPr>
-      <w:r>
-        <w:rPr>
-          <w:rFonts w:ascii="Rockwell" w:hAnsi="Rockwell"/>
-        </w:rPr>
-        <w:t>bounceEnabled:Boolean – toggle bounce</w:t>
+      <w:proofErr w:type="spellStart"/>
+      <w:r>
+        <w:rPr>
+          <w:rFonts w:ascii="Rockwell" w:hAnsi="Rockwell"/>
+        </w:rPr>
+        <w:t>bounceEnabled:Boolean</w:t>
+      </w:r>
+      <w:proofErr w:type="spellEnd"/>
+      <w:r>
+        <w:rPr>
+          <w:rFonts w:ascii="Rockwell" w:hAnsi="Rockwell"/>
+        </w:rPr>
+        <w:t xml:space="preserve"> – toggle bounce</w:t>
       </w:r>
     </w:p>
     <w:p>
@@ -226,11 +258,41 @@
           <w:rFonts w:ascii="Rockwell" w:hAnsi="Rockwell"/>
         </w:rPr>
       </w:pPr>
-      <w:r>
-        <w:rPr>
-          <w:rFonts w:ascii="Rockwell" w:hAnsi="Rockwell"/>
-        </w:rPr>
-        <w:t>bounceBackHeight:Number – Specifies amount of fall to bounce: if fell from 10, a bounceBackHeight of .5 would lead to a bounce height of 5.</w:t>
+      <w:proofErr w:type="spellStart"/>
+      <w:proofErr w:type="gramStart"/>
+      <w:r>
+        <w:rPr>
+          <w:rFonts w:ascii="Rockwell" w:hAnsi="Rockwell"/>
+        </w:rPr>
+        <w:t>bounceBackHeight:</w:t>
+      </w:r>
+      <w:proofErr w:type="gramEnd"/>
+      <w:r>
+        <w:rPr>
+          <w:rFonts w:ascii="Rockwell" w:hAnsi="Rockwell"/>
+        </w:rPr>
+        <w:t>Number</w:t>
+      </w:r>
+      <w:proofErr w:type="spellEnd"/>
+      <w:r>
+        <w:rPr>
+          <w:rFonts w:ascii="Rockwell" w:hAnsi="Rockwell"/>
+        </w:rPr>
+        <w:t xml:space="preserve"> – Specifies amount of fall to bounce: if fell from 10, a </w:t>
+      </w:r>
+      <w:proofErr w:type="spellStart"/>
+      <w:r>
+        <w:rPr>
+          <w:rFonts w:ascii="Rockwell" w:hAnsi="Rockwell"/>
+        </w:rPr>
+        <w:t>bounceBackHeight</w:t>
+      </w:r>
+      <w:proofErr w:type="spellEnd"/>
+      <w:r>
+        <w:rPr>
+          <w:rFonts w:ascii="Rockwell" w:hAnsi="Rockwell"/>
+        </w:rPr>
+        <w:t xml:space="preserve"> of .5 would lead to a bounce height of 5.</w:t>
       </w:r>
     </w:p>
     <w:p>
@@ -244,11 +306,19 @@
           <w:rFonts w:ascii="Rockwell" w:hAnsi="Rockwell"/>
         </w:rPr>
       </w:pPr>
-      <w:r>
-        <w:rPr>
-          <w:rFonts w:ascii="Rockwell" w:hAnsi="Rockwell"/>
-        </w:rPr>
-        <w:t>bounceBasePower:Number – Specifies bounce strength</w:t>
+      <w:proofErr w:type="spellStart"/>
+      <w:r>
+        <w:rPr>
+          <w:rFonts w:ascii="Rockwell" w:hAnsi="Rockwell"/>
+        </w:rPr>
+        <w:t>bounceBasePower:Number</w:t>
+      </w:r>
+      <w:proofErr w:type="spellEnd"/>
+      <w:r>
+        <w:rPr>
+          <w:rFonts w:ascii="Rockwell" w:hAnsi="Rockwell"/>
+        </w:rPr>
+        <w:t xml:space="preserve"> – Specifies bounce strength</w:t>
       </w:r>
     </w:p>
     <w:p>
@@ -262,11 +332,19 @@
           <w:rFonts w:ascii="Rockwell" w:hAnsi="Rockwell"/>
         </w:rPr>
       </w:pPr>
-      <w:r>
-        <w:rPr>
-          <w:rFonts w:ascii="Rockwell" w:hAnsi="Rockwell"/>
-        </w:rPr>
-        <w:t>bounceIncreaseMultiplier:Number – Specifies amount to increase/decrease bounce power</w:t>
+      <w:proofErr w:type="spellStart"/>
+      <w:r>
+        <w:rPr>
+          <w:rFonts w:ascii="Rockwell" w:hAnsi="Rockwell"/>
+        </w:rPr>
+        <w:t>bounceIncreaseMultiplier:Number</w:t>
+      </w:r>
+      <w:proofErr w:type="spellEnd"/>
+      <w:r>
+        <w:rPr>
+          <w:rFonts w:ascii="Rockwell" w:hAnsi="Rockwell"/>
+        </w:rPr>
+        <w:t xml:space="preserve"> – Specifies amount to increase/decrease bounce power</w:t>
       </w:r>
     </w:p>
     <w:p>
@@ -298,11 +376,19 @@
           <w:rFonts w:ascii="Rockwell" w:hAnsi="Rockwell"/>
         </w:rPr>
       </w:pPr>
-      <w:r>
-        <w:rPr>
-          <w:rFonts w:ascii="Rockwell" w:hAnsi="Rockwell"/>
-        </w:rPr>
-        <w:t>frictionEnabled:Boolean – toggle friction</w:t>
+      <w:proofErr w:type="spellStart"/>
+      <w:r>
+        <w:rPr>
+          <w:rFonts w:ascii="Rockwell" w:hAnsi="Rockwell"/>
+        </w:rPr>
+        <w:t>frictionEnabled:Boolean</w:t>
+      </w:r>
+      <w:proofErr w:type="spellEnd"/>
+      <w:r>
+        <w:rPr>
+          <w:rFonts w:ascii="Rockwell" w:hAnsi="Rockwell"/>
+        </w:rPr>
+        <w:t xml:space="preserve"> – toggle friction</w:t>
       </w:r>
     </w:p>
     <w:p>
@@ -316,11 +402,19 @@
           <w:rFonts w:ascii="Rockwell" w:hAnsi="Rockwell"/>
         </w:rPr>
       </w:pPr>
-      <w:r>
-        <w:rPr>
-          <w:rFonts w:ascii="Rockwell" w:hAnsi="Rockwell"/>
-        </w:rPr>
-        <w:t>frictionMuliplier:Number – toggle amount of decrease x movement</w:t>
+      <w:proofErr w:type="spellStart"/>
+      <w:r>
+        <w:rPr>
+          <w:rFonts w:ascii="Rockwell" w:hAnsi="Rockwell"/>
+        </w:rPr>
+        <w:t>frictionMuliplier:Number</w:t>
+      </w:r>
+      <w:proofErr w:type="spellEnd"/>
+      <w:r>
+        <w:rPr>
+          <w:rFonts w:ascii="Rockwell" w:hAnsi="Rockwell"/>
+        </w:rPr>
+        <w:t xml:space="preserve"> – toggle amount of decrease x movement</w:t>
       </w:r>
     </w:p>
     <w:p>
@@ -352,11 +446,19 @@
           <w:rFonts w:ascii="Rockwell" w:hAnsi="Rockwell"/>
         </w:rPr>
       </w:pPr>
-      <w:r>
-        <w:rPr>
-          <w:rFonts w:ascii="Rockwell" w:hAnsi="Rockwell"/>
-        </w:rPr>
-        <w:t>slidingEnabled:Boolean – toggle slide</w:t>
+      <w:proofErr w:type="spellStart"/>
+      <w:r>
+        <w:rPr>
+          <w:rFonts w:ascii="Rockwell" w:hAnsi="Rockwell"/>
+        </w:rPr>
+        <w:t>slidingEnabled:Boolean</w:t>
+      </w:r>
+      <w:proofErr w:type="spellEnd"/>
+      <w:r>
+        <w:rPr>
+          <w:rFonts w:ascii="Rockwell" w:hAnsi="Rockwell"/>
+        </w:rPr>
+        <w:t xml:space="preserve"> – toggle slide</w:t>
       </w:r>
     </w:p>
     <w:p>
@@ -370,11 +472,19 @@
           <w:rFonts w:ascii="Rockwell" w:hAnsi="Rockwell"/>
         </w:rPr>
       </w:pPr>
-      <w:r>
-        <w:rPr>
-          <w:rFonts w:ascii="Rockwell" w:hAnsi="Rockwell"/>
-        </w:rPr>
-        <w:t>slideDecreaseMultiplier – decrease in amount of distance slid</w:t>
+      <w:proofErr w:type="spellStart"/>
+      <w:r>
+        <w:rPr>
+          <w:rFonts w:ascii="Rockwell" w:hAnsi="Rockwell"/>
+        </w:rPr>
+        <w:t>slideDecreaseMultiplier</w:t>
+      </w:r>
+      <w:proofErr w:type="spellEnd"/>
+      <w:r>
+        <w:rPr>
+          <w:rFonts w:ascii="Rockwell" w:hAnsi="Rockwell"/>
+        </w:rPr>
+        <w:t xml:space="preserve"> – decrease in amount of distance slid</w:t>
       </w:r>
     </w:p>
     <w:p>
@@ -410,14 +520,38 @@
         <w:rPr>
           <w:rFonts w:ascii="Rockwell" w:hAnsi="Rockwell"/>
         </w:rPr>
-        <w:t>protected on</w:t>
-      </w:r>
-      <w:r>
-        <w:rPr>
-          <w:rFonts w:ascii="Rockwell" w:hAnsi="Rockwell"/>
-        </w:rPr>
-        <w:t>Ground:Boolean – specifies if entity is onGround</w:t>
-      </w:r>
+        <w:t xml:space="preserve">protected </w:t>
+      </w:r>
+      <w:proofErr w:type="spellStart"/>
+      <w:r>
+        <w:rPr>
+          <w:rFonts w:ascii="Rockwell" w:hAnsi="Rockwell"/>
+        </w:rPr>
+        <w:t>on</w:t>
+      </w:r>
+      <w:r>
+        <w:rPr>
+          <w:rFonts w:ascii="Rockwell" w:hAnsi="Rockwell"/>
+        </w:rPr>
+        <w:t>Ground:Boolean</w:t>
+      </w:r>
+      <w:proofErr w:type="spellEnd"/>
+      <w:r>
+        <w:rPr>
+          <w:rFonts w:ascii="Rockwell" w:hAnsi="Rockwell"/>
+        </w:rPr>
+        <w:t xml:space="preserve"> – specifies if entity is </w:t>
+      </w:r>
+      <w:proofErr w:type="spellStart"/>
+      <w:r>
+        <w:rPr>
+          <w:rFonts w:ascii="Rockwell" w:hAnsi="Rockwell"/>
+        </w:rPr>
+        <w:t>onGround</w:t>
+      </w:r>
+      <w:bookmarkStart w:id="0" w:name="_GoBack"/>
+      <w:bookmarkEnd w:id="0"/>
+      <w:proofErr w:type="spellEnd"/>
     </w:p>
     <w:p>
       <w:pPr>
@@ -430,17 +564,47 @@
           <w:rFonts w:ascii="Rockwell" w:hAnsi="Rockwell"/>
         </w:rPr>
       </w:pPr>
-      <w:r>
-        <w:rPr>
-          <w:rFonts w:ascii="Rockwell" w:hAnsi="Rockwell"/>
-        </w:rPr>
-        <w:t xml:space="preserve">protected </w:t>
-      </w:r>
-      <w:r>
-        <w:rPr>
-          <w:rFonts w:ascii="Rockwell" w:hAnsi="Rockwell"/>
-        </w:rPr>
-        <w:t>movex, movey : Number – change these to determine x and y movement.</w:t>
+      <w:proofErr w:type="gramStart"/>
+      <w:r>
+        <w:rPr>
+          <w:rFonts w:ascii="Rockwell" w:hAnsi="Rockwell"/>
+        </w:rPr>
+        <w:t>protected</w:t>
+      </w:r>
+      <w:proofErr w:type="gramEnd"/>
+      <w:r>
+        <w:rPr>
+          <w:rFonts w:ascii="Rockwell" w:hAnsi="Rockwell"/>
+        </w:rPr>
+        <w:t xml:space="preserve"> </w:t>
+      </w:r>
+      <w:proofErr w:type="spellStart"/>
+      <w:r>
+        <w:rPr>
+          <w:rFonts w:ascii="Rockwell" w:hAnsi="Rockwell"/>
+        </w:rPr>
+        <w:t>movex</w:t>
+      </w:r>
+      <w:proofErr w:type="spellEnd"/>
+      <w:r>
+        <w:rPr>
+          <w:rFonts w:ascii="Rockwell" w:hAnsi="Rockwell"/>
+        </w:rPr>
+        <w:t xml:space="preserve">, </w:t>
+      </w:r>
+      <w:proofErr w:type="spellStart"/>
+      <w:r>
+        <w:rPr>
+          <w:rFonts w:ascii="Rockwell" w:hAnsi="Rockwell"/>
+        </w:rPr>
+        <w:t>movey</w:t>
+      </w:r>
+      <w:proofErr w:type="spellEnd"/>
+      <w:r>
+        <w:rPr>
+          <w:rFonts w:ascii="Rockwell" w:hAnsi="Rockwell"/>
+        </w:rPr>
+        <w:t xml:space="preserve"> : Number – change these to determine x and y movement.</w:t>
       </w:r>
     </w:p>
     <w:p>
@@ -458,7 +622,21 @@
         <w:rPr>
           <w:rFonts w:ascii="Rockwell" w:hAnsi="Rockwell"/>
         </w:rPr>
-        <w:t>public environmentSetVariablesEnabled:Boolean – specifies if environment can change entity variables</w:t>
+        <w:t xml:space="preserve">public </w:t>
+      </w:r>
+      <w:proofErr w:type="spellStart"/>
+      <w:r>
+        <w:rPr>
+          <w:rFonts w:ascii="Rockwell" w:hAnsi="Rockwell"/>
+        </w:rPr>
+        <w:t>environmentSetVariablesEnabled:Boolean</w:t>
+      </w:r>
+      <w:proofErr w:type="spellEnd"/>
+      <w:r>
+        <w:rPr>
+          <w:rFonts w:ascii="Rockwell" w:hAnsi="Rockwell"/>
+        </w:rPr>
+        <w:t xml:space="preserve"> – specifies if environment can change entity variables</w:t>
       </w:r>
     </w:p>
     <w:p>
@@ -476,13 +654,27 @@
         <w:rPr>
           <w:rFonts w:ascii="Rockwell" w:hAnsi="Rockwell"/>
         </w:rPr>
-        <w:t>function en</w:t>
-      </w:r>
-      <w:r>
-        <w:rPr>
-          <w:rFonts w:ascii="Rockwell" w:hAnsi="Rockwell"/>
-        </w:rPr>
-        <w:t xml:space="preserve">tity_update() – function that processes </w:t>
+        <w:t xml:space="preserve">function </w:t>
+      </w:r>
+      <w:proofErr w:type="spellStart"/>
+      <w:r>
+        <w:rPr>
+          <w:rFonts w:ascii="Rockwell" w:hAnsi="Rockwell"/>
+        </w:rPr>
+        <w:t>en</w:t>
+      </w:r>
+      <w:r>
+        <w:rPr>
+          <w:rFonts w:ascii="Rockwell" w:hAnsi="Rockwell"/>
+        </w:rPr>
+        <w:t>tity_update</w:t>
+      </w:r>
+      <w:proofErr w:type="spellEnd"/>
+      <w:r>
+        <w:rPr>
+          <w:rFonts w:ascii="Rockwell" w:hAnsi="Rockwell"/>
+        </w:rPr>
+        <w:t xml:space="preserve">() – function that processes </w:t>
       </w:r>
       <w:r>
         <w:rPr>
@@ -579,24 +771,11 @@
           <w:rFonts w:ascii="Rockwell" w:hAnsi="Rockwell"/>
         </w:rPr>
       </w:pPr>
-    </w:p>
-    <w:p>
-      <w:pPr>
-        <w:rPr>
-          <w:rFonts w:ascii="Rockwell" w:hAnsi="Rockwell"/>
-        </w:rPr>
-      </w:pPr>
-    </w:p>
-    <w:p>
-      <w:pPr>
-        <w:rPr>
-          <w:rFonts w:ascii="Rockwell" w:hAnsi="Rockwell"/>
-        </w:rPr>
-      </w:pPr>
-      <w:r>
-        <w:rPr>
-          <w:rFonts w:ascii="Rockwell" w:hAnsi="Rockwell"/>
-        </w:rPr>
+      <w:r>
+        <w:rPr>
+          <w:rFonts w:ascii="Rockwell" w:hAnsi="Rockwell"/>
+        </w:rPr>
+        <w:lastRenderedPageBreak/>
         <w:t>Instructions:</w:t>
       </w:r>
     </w:p>
@@ -831,7 +1010,21 @@
         <w:rPr>
           <w:rFonts w:ascii="Rockwell" w:hAnsi="Rockwell"/>
         </w:rPr>
-        <w:t>Check export to actionscript and fill in the following options:</w:t>
+        <w:t xml:space="preserve">Check export to </w:t>
+      </w:r>
+      <w:proofErr w:type="spellStart"/>
+      <w:r>
+        <w:rPr>
+          <w:rFonts w:ascii="Rockwell" w:hAnsi="Rockwell"/>
+        </w:rPr>
+        <w:t>actionscript</w:t>
+      </w:r>
+      <w:proofErr w:type="spellEnd"/>
+      <w:r>
+        <w:rPr>
+          <w:rFonts w:ascii="Rockwell" w:hAnsi="Rockwell"/>
+        </w:rPr>
+        <w:t xml:space="preserve"> and fill in the following options:</w:t>
       </w:r>
       <w:r>
         <w:rPr>
@@ -864,14 +1057,41 @@
         <w:rPr>
           <w:rFonts w:ascii="Rockwell" w:hAnsi="Rockwell"/>
         </w:rPr>
-        <w:lastRenderedPageBreak/>
         <w:t>Press the pencil button and it should take you to a code editor screen</w:t>
       </w:r>
       <w:r>
         <w:rPr>
           <w:rFonts w:ascii="Rockwell" w:hAnsi="Rockwell"/>
         </w:rPr>
-        <w:t>, import API.Entity and instead of “… extends MovieClip”, change it to “… extends Entity”:</w:t>
+        <w:t xml:space="preserve">, import </w:t>
+      </w:r>
+      <w:proofErr w:type="spellStart"/>
+      <w:r>
+        <w:rPr>
+          <w:rFonts w:ascii="Rockwell" w:hAnsi="Rockwell"/>
+        </w:rPr>
+        <w:t>API.Entity</w:t>
+      </w:r>
+      <w:proofErr w:type="spellEnd"/>
+      <w:r>
+        <w:rPr>
+          <w:rFonts w:ascii="Rockwell" w:hAnsi="Rockwell"/>
+        </w:rPr>
+        <w:t xml:space="preserve"> and instead of “… extends </w:t>
+      </w:r>
+      <w:proofErr w:type="spellStart"/>
+      <w:r>
+        <w:rPr>
+          <w:rFonts w:ascii="Rockwell" w:hAnsi="Rockwell"/>
+        </w:rPr>
+        <w:t>MovieClip</w:t>
+      </w:r>
+      <w:proofErr w:type="spellEnd"/>
+      <w:r>
+        <w:rPr>
+          <w:rFonts w:ascii="Rockwell" w:hAnsi="Rockwell"/>
+        </w:rPr>
+        <w:t>”, change it to “… extends Entity”:</w:t>
       </w:r>
     </w:p>
     <w:p>
@@ -891,6 +1111,7 @@
           <w:noProof/>
           <w:lang w:eastAsia="zh-CN"/>
         </w:rPr>
+        <w:lastRenderedPageBreak/>
         <w:drawing>
           <wp:anchor distT="0" distB="0" distL="114300" distR="114300" simplePos="0" relativeHeight="251661312" behindDoc="0" locked="0" layoutInCell="1" allowOverlap="1" wp14:anchorId="32D8A605" wp14:editId="48869C1E">
             <wp:simplePos x="0" y="0"/>
@@ -1090,7 +1311,35 @@
         <w:rPr>
           <w:rFonts w:ascii="Rockwell" w:hAnsi="Rockwell"/>
         </w:rPr>
-        <w:t>Ball1.addEventListener(Event.ENTER_FRAME, bindEnterFrame);</w:t>
+        <w:t>Ball1.addEventListener(</w:t>
+      </w:r>
+      <w:proofErr w:type="spellStart"/>
+      <w:r>
+        <w:rPr>
+          <w:rFonts w:ascii="Rockwell" w:hAnsi="Rockwell"/>
+        </w:rPr>
+        <w:t>Event.ENTER_FRAME</w:t>
+      </w:r>
+      <w:proofErr w:type="spellEnd"/>
+      <w:r>
+        <w:rPr>
+          <w:rFonts w:ascii="Rockwell" w:hAnsi="Rockwell"/>
+        </w:rPr>
+        <w:t xml:space="preserve">, </w:t>
+      </w:r>
+      <w:proofErr w:type="spellStart"/>
+      <w:r>
+        <w:rPr>
+          <w:rFonts w:ascii="Rockwell" w:hAnsi="Rockwell"/>
+        </w:rPr>
+        <w:t>bindEnterFrame</w:t>
+      </w:r>
+      <w:proofErr w:type="spellEnd"/>
+      <w:r>
+        <w:rPr>
+          <w:rFonts w:ascii="Rockwell" w:hAnsi="Rockwell"/>
+        </w:rPr>
+        <w:t>);</w:t>
       </w:r>
     </w:p>
     <w:p>
@@ -1140,27 +1389,27 @@
         <w:rPr>
           <w:rFonts w:ascii="Rockwell" w:hAnsi="Rockwell"/>
         </w:rPr>
+        <w:t>Environment Base Class:</w:t>
+      </w:r>
+    </w:p>
+    <w:p>
+      <w:pPr>
+        <w:rPr>
+          <w:rFonts w:ascii="Rockwell" w:hAnsi="Rockwell"/>
+        </w:rPr>
+      </w:pPr>
+    </w:p>
+    <w:p>
+      <w:pPr>
+        <w:rPr>
+          <w:rFonts w:ascii="Rockwell" w:hAnsi="Rockwell"/>
+        </w:rPr>
+      </w:pPr>
+      <w:r>
+        <w:rPr>
+          <w:rFonts w:ascii="Rockwell" w:hAnsi="Rockwell"/>
+        </w:rPr>
         <w:lastRenderedPageBreak/>
-        <w:t>Environment Base Class:</w:t>
-      </w:r>
-    </w:p>
-    <w:p>
-      <w:pPr>
-        <w:rPr>
-          <w:rFonts w:ascii="Rockwell" w:hAnsi="Rockwell"/>
-        </w:rPr>
-      </w:pPr>
-    </w:p>
-    <w:p>
-      <w:pPr>
-        <w:rPr>
-          <w:rFonts w:ascii="Rockwell" w:hAnsi="Rockwell"/>
-        </w:rPr>
-      </w:pPr>
-      <w:r>
-        <w:rPr>
-          <w:rFonts w:ascii="Rockwell" w:hAnsi="Rockwell"/>
-        </w:rPr>
         <w:t>The environment base class consists of everything that</w:t>
       </w:r>
       <w:r>
@@ -1173,7 +1422,37 @@
         <w:rPr>
           <w:rFonts w:ascii="Rockwell" w:hAnsi="Rockwell"/>
         </w:rPr>
-        <w:t xml:space="preserve"> Through the setVariables(ett:Entity) function, the environment can set any of the public entity variables.</w:t>
+        <w:t xml:space="preserve"> Through the </w:t>
+      </w:r>
+      <w:proofErr w:type="spellStart"/>
+      <w:proofErr w:type="gramStart"/>
+      <w:r>
+        <w:rPr>
+          <w:rFonts w:ascii="Rockwell" w:hAnsi="Rockwell"/>
+        </w:rPr>
+        <w:t>setVariables</w:t>
+      </w:r>
+      <w:proofErr w:type="spellEnd"/>
+      <w:r>
+        <w:rPr>
+          <w:rFonts w:ascii="Rockwell" w:hAnsi="Rockwell"/>
+        </w:rPr>
+        <w:t>(</w:t>
+      </w:r>
+      <w:proofErr w:type="spellStart"/>
+      <w:proofErr w:type="gramEnd"/>
+      <w:r>
+        <w:rPr>
+          <w:rFonts w:ascii="Rockwell" w:hAnsi="Rockwell"/>
+        </w:rPr>
+        <w:t>ett:Entity</w:t>
+      </w:r>
+      <w:proofErr w:type="spellEnd"/>
+      <w:r>
+        <w:rPr>
+          <w:rFonts w:ascii="Rockwell" w:hAnsi="Rockwell"/>
+        </w:rPr>
+        <w:t>) function, the environment can set any of the public entity variables.</w:t>
       </w:r>
     </w:p>
     <w:p>
@@ -1231,7 +1510,35 @@
         <w:rPr>
           <w:rFonts w:ascii="Rockwell" w:hAnsi="Rockwell"/>
         </w:rPr>
-        <w:t>ice has no friction and doesn't bounce, so frictionEnabled and bounceEnabled are both false</w:t>
+        <w:t xml:space="preserve">ice has no friction and doesn't bounce, so </w:t>
+      </w:r>
+      <w:proofErr w:type="spellStart"/>
+      <w:r>
+        <w:rPr>
+          <w:rFonts w:ascii="Rockwell" w:hAnsi="Rockwell"/>
+        </w:rPr>
+        <w:t>frictionEnabled</w:t>
+      </w:r>
+      <w:proofErr w:type="spellEnd"/>
+      <w:r>
+        <w:rPr>
+          <w:rFonts w:ascii="Rockwell" w:hAnsi="Rockwell"/>
+        </w:rPr>
+        <w:t xml:space="preserve"> and </w:t>
+      </w:r>
+      <w:proofErr w:type="spellStart"/>
+      <w:r>
+        <w:rPr>
+          <w:rFonts w:ascii="Rockwell" w:hAnsi="Rockwell"/>
+        </w:rPr>
+        <w:t>bounceEnabled</w:t>
+      </w:r>
+      <w:proofErr w:type="spellEnd"/>
+      <w:r>
+        <w:rPr>
+          <w:rFonts w:ascii="Rockwell" w:hAnsi="Rockwell"/>
+        </w:rPr>
+        <w:t xml:space="preserve"> are both false</w:t>
       </w:r>
     </w:p>
     <w:p>
@@ -1249,10 +1556,30 @@
         <w:rPr>
           <w:rFonts w:ascii="Rockwell" w:hAnsi="Rockwell"/>
         </w:rPr>
-        <w:t>ice is slippery so slidingEnabled = true and it has a high slideDecreaseMultiplier</w:t>
-      </w:r>
-      <w:bookmarkStart w:id="0" w:name="_GoBack"/>
-      <w:bookmarkEnd w:id="0"/>
+        <w:t xml:space="preserve">ice is slippery so </w:t>
+      </w:r>
+      <w:proofErr w:type="spellStart"/>
+      <w:r>
+        <w:rPr>
+          <w:rFonts w:ascii="Rockwell" w:hAnsi="Rockwell"/>
+        </w:rPr>
+        <w:t>slidingEnabled</w:t>
+      </w:r>
+      <w:proofErr w:type="spellEnd"/>
+      <w:r>
+        <w:rPr>
+          <w:rFonts w:ascii="Rockwell" w:hAnsi="Rockwell"/>
+        </w:rPr>
+        <w:t xml:space="preserve"> = true and it has a high </w:t>
+      </w:r>
+      <w:proofErr w:type="spellStart"/>
+      <w:r>
+        <w:rPr>
+          <w:rFonts w:ascii="Rockwell" w:hAnsi="Rockwell"/>
+        </w:rPr>
+        <w:t>slideDecreaseMultiplier</w:t>
+      </w:r>
+      <w:proofErr w:type="spellEnd"/>
     </w:p>
     <w:p>
       <w:pPr>

</xml_diff>